<commit_message>
shortened abstract, reorganized files
</commit_message>
<xml_diff>
--- a/documents/PeerJ/GRNsight_PeerJ-CS_manuscript_2016_text-only.docx
+++ b/documents/PeerJ/GRNsight_PeerJ-CS_manuscript_2016_text-only.docx
@@ -466,6 +466,7 @@
           <w:szCs w:val="24"/>
         </w:rPr>
       </w:pPr>
+      <w:bookmarkStart w:id="0" w:name="_GoBack"/>
       <w:r>
         <w:rPr>
           <w:sz w:val="24"/>
@@ -516,6 +517,189 @@
           <w:sz w:val="24"/>
           <w:szCs w:val="24"/>
         </w:rPr>
+        <w:t xml:space="preserve"> GRN</w:t>
+      </w:r>
+      <w:r>
+        <w:rPr>
+          <w:rFonts w:cs="Times New Roman"/>
+          <w:sz w:val="24"/>
+          <w:szCs w:val="24"/>
+        </w:rPr>
+        <w:t xml:space="preserve"> with 21 nodes and 31 edges</w:t>
+      </w:r>
+      <w:r>
+        <w:rPr>
+          <w:rFonts w:cs="Times New Roman"/>
+          <w:sz w:val="24"/>
+          <w:szCs w:val="24"/>
+        </w:rPr>
+        <w:t>. We wanted a quick and easy way to visualize the weight parameters from the model which represent the direction and magnitude of the influence of a transcription factor on its target gene</w:t>
+      </w:r>
+      <w:r>
+        <w:rPr>
+          <w:sz w:val="24"/>
+          <w:szCs w:val="24"/>
+        </w:rPr>
+        <w:t xml:space="preserve">, so we created GRNsight. </w:t>
+      </w:r>
+      <w:r>
+        <w:rPr>
+          <w:rFonts w:cs="Times New Roman"/>
+          <w:sz w:val="24"/>
+          <w:szCs w:val="24"/>
+        </w:rPr>
+        <w:t xml:space="preserve">GRNsight automatically lays out either an unweighted or weighted network graph based on an Excel input spreadsheet containing an adjacency matrix where regulators are named in the columns and target genes in the rows. When a user uploads a spreadsheet with an unweighted adjacency matrix, GRNsight automatically lays out the graph using black lines and pointed arrowheads.  When a user uploads a spreadsheet with a weighted adjacency matrix, GRNsight uses pointed and blunt arrowheads, and colors the edges and adjusts their thicknesses based on the sign (positive for activation or negative for repression) and magnitude of the weight parameter. GRNsight is written in JavaScript, with diagrams facilitated by D3.js, a data visualization library. Node.js and the Express framework handle server-side functions. GRNsight’s diagrams are based on D3.js’s force graph layout algorithm, which was then extensively customized to support the specific needs of GRN visualization. Nodes are rectangular and support gene labels of up to 12 characters.  The edges are arcs, which become straight lines when the nodes are close together.  Self-regulatory edges are indicated by a loop on the lower-right side of a node.  When a user mouses over an edge, the numerical value of the weight parameter is displayed. Visualizations </w:t>
+      </w:r>
+      <w:r>
+        <w:rPr>
+          <w:rFonts w:cs="Times New Roman"/>
+          <w:sz w:val="24"/>
+          <w:szCs w:val="24"/>
+        </w:rPr>
+        <w:lastRenderedPageBreak/>
+        <w:t xml:space="preserve">can be modified </w:t>
+      </w:r>
+      <w:r>
+        <w:rPr>
+          <w:rFonts w:cs="Times New Roman"/>
+          <w:sz w:val="24"/>
+          <w:szCs w:val="24"/>
+        </w:rPr>
+        <w:t xml:space="preserve">by </w:t>
+      </w:r>
+      <w:r>
+        <w:rPr>
+          <w:rFonts w:cs="Times New Roman"/>
+          <w:sz w:val="24"/>
+          <w:szCs w:val="24"/>
+        </w:rPr>
+        <w:t xml:space="preserve">sliders that adjust D3.js’s force </w:t>
+      </w:r>
+      <w:r>
+        <w:rPr>
+          <w:rFonts w:cs="Times New Roman"/>
+          <w:sz w:val="24"/>
+          <w:szCs w:val="24"/>
+        </w:rPr>
+        <w:t xml:space="preserve">graph </w:t>
+      </w:r>
+      <w:r>
+        <w:rPr>
+          <w:rFonts w:cs="Times New Roman"/>
+          <w:sz w:val="24"/>
+          <w:szCs w:val="24"/>
+        </w:rPr>
+        <w:t>layout parameters</w:t>
+      </w:r>
+      <w:r>
+        <w:rPr>
+          <w:rFonts w:cs="Times New Roman"/>
+          <w:sz w:val="24"/>
+          <w:szCs w:val="24"/>
+        </w:rPr>
+        <w:t xml:space="preserve"> and through manual node dragging</w:t>
+      </w:r>
+      <w:r>
+        <w:rPr>
+          <w:rFonts w:cs="Times New Roman"/>
+          <w:sz w:val="24"/>
+          <w:szCs w:val="24"/>
+        </w:rPr>
+        <w:t>. GRNsight is best-suited for visualizing networks of fewer than 35 nod</w:t>
+      </w:r>
+      <w:r>
+        <w:rPr>
+          <w:rFonts w:cs="Times New Roman"/>
+          <w:sz w:val="24"/>
+          <w:szCs w:val="24"/>
+        </w:rPr>
+        <w:t xml:space="preserve">es and 70 edges, although it </w:t>
+      </w:r>
+      <w:r>
+        <w:rPr>
+          <w:rFonts w:cs="Times New Roman"/>
+          <w:sz w:val="24"/>
+          <w:szCs w:val="24"/>
+        </w:rPr>
+        <w:t>accept</w:t>
+      </w:r>
+      <w:r>
+        <w:rPr>
+          <w:rFonts w:cs="Times New Roman"/>
+          <w:sz w:val="24"/>
+          <w:szCs w:val="24"/>
+        </w:rPr>
+        <w:t>s</w:t>
+      </w:r>
+      <w:r>
+        <w:rPr>
+          <w:rFonts w:cs="Times New Roman"/>
+          <w:sz w:val="24"/>
+          <w:szCs w:val="24"/>
+        </w:rPr>
+        <w:t xml:space="preserve"> networks of up to 75 nodes </w:t>
+      </w:r>
+      <w:r>
+        <w:rPr>
+          <w:rFonts w:cs="Times New Roman"/>
+          <w:sz w:val="24"/>
+          <w:szCs w:val="24"/>
+        </w:rPr>
+        <w:t>or</w:t>
+      </w:r>
+      <w:r>
+        <w:rPr>
+          <w:rFonts w:cs="Times New Roman"/>
+          <w:sz w:val="24"/>
+          <w:szCs w:val="24"/>
+        </w:rPr>
+        <w:t xml:space="preserve"> 150 edges.  </w:t>
+      </w:r>
+      <w:r>
+        <w:rPr>
+          <w:rFonts w:eastAsia="Times New Roman" w:cs="Times New Roman"/>
+          <w:sz w:val="24"/>
+          <w:szCs w:val="24"/>
+        </w:rPr>
+        <w:t xml:space="preserve">Although originally designed for GRNs, </w:t>
+      </w:r>
+      <w:r>
+        <w:rPr>
+          <w:rFonts w:eastAsia="Times New Roman" w:cs="Times New Roman"/>
+          <w:sz w:val="24"/>
+          <w:szCs w:val="24"/>
+        </w:rPr>
+        <w:t>GRNsight</w:t>
+      </w:r>
+      <w:r>
+        <w:rPr>
+          <w:sz w:val="24"/>
+          <w:szCs w:val="24"/>
+        </w:rPr>
+        <w:t xml:space="preserve"> has general applicability for displaying any small, unweighted or weighted network with directed edges for systems biology or other application domains.</w:t>
+      </w:r>
+      <w:r>
+        <w:rPr>
+          <w:rFonts w:eastAsia="Times New Roman" w:cs="Times New Roman"/>
+          <w:sz w:val="24"/>
+          <w:szCs w:val="24"/>
+        </w:rPr>
+        <w:t xml:space="preserve">  </w:t>
+      </w:r>
+      <w:r>
+        <w:rPr>
+          <w:rFonts w:cs="Times New Roman"/>
+          <w:sz w:val="24"/>
+          <w:szCs w:val="24"/>
+        </w:rPr>
+        <w:t>GRNsight serves as an example of following and teaching best practices for scientific computing, using</w:t>
+      </w:r>
+      <w:r>
+        <w:rPr>
+          <w:rFonts w:cs="Times New Roman"/>
+          <w:sz w:val="24"/>
+          <w:szCs w:val="24"/>
+        </w:rPr>
         <w:t xml:space="preserve"> </w:t>
       </w:r>
       <w:r>
@@ -524,187 +708,62 @@
           <w:sz w:val="24"/>
           <w:szCs w:val="24"/>
         </w:rPr>
-        <w:t>GRN</w:t>
-      </w:r>
-      <w:r>
-        <w:rPr>
-          <w:rFonts w:cs="Times New Roman"/>
-          <w:sz w:val="24"/>
-          <w:szCs w:val="24"/>
-        </w:rPr>
-        <w:t xml:space="preserve"> with 21 nodes and 31</w:t>
-      </w:r>
-      <w:r>
-        <w:rPr>
-          <w:rFonts w:cs="Times New Roman"/>
-          <w:sz w:val="24"/>
-          <w:szCs w:val="24"/>
-        </w:rPr>
-        <w:t xml:space="preserve"> edges</w:t>
-      </w:r>
-      <w:r>
-        <w:rPr>
-          <w:rFonts w:cs="Times New Roman"/>
-          <w:sz w:val="24"/>
-          <w:szCs w:val="24"/>
-        </w:rPr>
-        <w:t xml:space="preserve">. We wanted a quick and easy way to visualize the weight parameters from the model which represent the direction and magnitude of the influence of a transcription factor on its target gene. </w:t>
-      </w:r>
-      <w:r>
-        <w:rPr>
-          <w:sz w:val="24"/>
-          <w:szCs w:val="24"/>
-        </w:rPr>
-        <w:t xml:space="preserve">The general graph visualization tools that exist for displaying GRNs did not fulfill our needs, so we created GRNsight. </w:t>
-      </w:r>
-      <w:r>
-        <w:rPr>
-          <w:rFonts w:cs="Times New Roman"/>
-          <w:sz w:val="24"/>
-          <w:szCs w:val="24"/>
-        </w:rPr>
-        <w:t xml:space="preserve">GRNsight automatically lays out either an unweighted or weighted network graph based on an Excel input spreadsheet containing an adjacency matrix where regulators are named in the columns and target genes in the rows. </w:t>
-      </w:r>
-      <w:r>
-        <w:rPr>
-          <w:rFonts w:cs="Times New Roman"/>
-          <w:sz w:val="24"/>
-          <w:szCs w:val="24"/>
-        </w:rPr>
-        <w:t xml:space="preserve">When a user uploads a spreadsheet with an unweighted adjacency matrix, GRNsight automatically lays out the graph using black lines and pointed arrowheads.  When a user uploads a spreadsheet with a weighted adjacency matrix, GRNsight uses pointed and blunt arrowheads, and colors the edges and adjusts their thicknesses based on the sign (positive for activation or negative for repression) and magnitude of the weight parameter. GRNsight is written in JavaScript, with diagrams facilitated by D3.js, a data visualization library. Node.js and the Express framework handle server-side functions. GRNsight’s diagrams are based on D3.js’s force graph layout algorithm, which was then extensively customized to support the specific needs of GRN visualization. Nodes are rectangular and support gene labels of up to 12 characters.  The edges are arcs, which become straight lines when the nodes are close together.  Self-regulatory edges are indicated by a loop on the lower-right side of a node.  When a user </w:t>
-      </w:r>
-      <w:r>
-        <w:rPr>
-          <w:rFonts w:cs="Times New Roman"/>
-          <w:sz w:val="24"/>
-          <w:szCs w:val="24"/>
-        </w:rPr>
-        <w:lastRenderedPageBreak/>
-        <w:t xml:space="preserve">mouses over an edge, the numerical value of the weight parameter is displayed. Visualizations can be modified </w:t>
-      </w:r>
-      <w:r>
-        <w:rPr>
-          <w:rFonts w:cs="Times New Roman"/>
-          <w:sz w:val="24"/>
-          <w:szCs w:val="24"/>
-        </w:rPr>
-        <w:t xml:space="preserve">by </w:t>
-      </w:r>
-      <w:r>
-        <w:rPr>
-          <w:rFonts w:cs="Times New Roman"/>
-          <w:sz w:val="24"/>
-          <w:szCs w:val="24"/>
-        </w:rPr>
-        <w:t xml:space="preserve">sliders that adjust D3.js’s force </w:t>
-      </w:r>
-      <w:r>
-        <w:rPr>
-          <w:rFonts w:cs="Times New Roman"/>
-          <w:sz w:val="24"/>
-          <w:szCs w:val="24"/>
-        </w:rPr>
-        <w:t xml:space="preserve">graph </w:t>
-      </w:r>
-      <w:r>
-        <w:rPr>
-          <w:rFonts w:cs="Times New Roman"/>
-          <w:sz w:val="24"/>
-          <w:szCs w:val="24"/>
-        </w:rPr>
-        <w:t>layout parameters</w:t>
-      </w:r>
-      <w:r>
-        <w:rPr>
-          <w:rFonts w:cs="Times New Roman"/>
-          <w:sz w:val="24"/>
-          <w:szCs w:val="24"/>
-        </w:rPr>
-        <w:t xml:space="preserve"> and through manual node dragging</w:t>
-      </w:r>
-      <w:r>
-        <w:rPr>
-          <w:rFonts w:cs="Times New Roman"/>
-          <w:sz w:val="24"/>
-          <w:szCs w:val="24"/>
-        </w:rPr>
-        <w:t>. GRNsight is best-suited for visualizing networks of fewer than 35 nod</w:t>
-      </w:r>
-      <w:r>
-        <w:rPr>
-          <w:rFonts w:cs="Times New Roman"/>
-          <w:sz w:val="24"/>
-          <w:szCs w:val="24"/>
-        </w:rPr>
-        <w:t xml:space="preserve">es and 70 edges, although it </w:t>
-      </w:r>
-      <w:r>
-        <w:rPr>
-          <w:rFonts w:cs="Times New Roman"/>
-          <w:sz w:val="24"/>
-          <w:szCs w:val="24"/>
-        </w:rPr>
-        <w:t>accept</w:t>
-      </w:r>
-      <w:r>
-        <w:rPr>
-          <w:rFonts w:cs="Times New Roman"/>
-          <w:sz w:val="24"/>
-          <w:szCs w:val="24"/>
-        </w:rPr>
-        <w:t>s</w:t>
-      </w:r>
-      <w:r>
-        <w:rPr>
-          <w:rFonts w:cs="Times New Roman"/>
-          <w:sz w:val="24"/>
-          <w:szCs w:val="24"/>
-        </w:rPr>
-        <w:t xml:space="preserve"> networks of up to 75 nodes </w:t>
-      </w:r>
-      <w:r>
-        <w:rPr>
-          <w:rFonts w:cs="Times New Roman"/>
-          <w:sz w:val="24"/>
-          <w:szCs w:val="24"/>
-        </w:rPr>
-        <w:t>or</w:t>
-      </w:r>
-      <w:r>
-        <w:rPr>
-          <w:rFonts w:cs="Times New Roman"/>
-          <w:sz w:val="24"/>
-          <w:szCs w:val="24"/>
-        </w:rPr>
-        <w:t xml:space="preserve"> 150 edges.  </w:t>
-      </w:r>
-      <w:r>
-        <w:rPr>
-          <w:rFonts w:eastAsia="Times New Roman" w:cs="Times New Roman"/>
-          <w:sz w:val="24"/>
-          <w:szCs w:val="24"/>
-        </w:rPr>
-        <w:t xml:space="preserve">GRNsight has a demo function that allows users to load sample data.  Although it was originally designed to facilitate visualization of these demo data, we believe that GRNsight has general utility for the systems biology community as a simple and quick way to view data in an adjacency matrix format.  </w:t>
-      </w:r>
-      <w:r>
-        <w:rPr>
-          <w:rFonts w:cs="Times New Roman"/>
-          <w:sz w:val="24"/>
-          <w:szCs w:val="24"/>
-        </w:rPr>
-        <w:t xml:space="preserve">GRNsight </w:t>
-      </w:r>
-      <w:r>
-        <w:rPr>
-          <w:rFonts w:cs="Times New Roman"/>
-          <w:sz w:val="24"/>
-          <w:szCs w:val="24"/>
-        </w:rPr>
-        <w:t>serves as an example of following and teaching best practices for scientific computing, using</w:t>
-      </w:r>
-      <w:r>
-        <w:rPr>
-          <w:rFonts w:cs="Times New Roman"/>
+        <w:t xml:space="preserve">an open </w:t>
+      </w:r>
+      <w:r>
+        <w:rPr>
+          <w:rFonts w:cs="Times New Roman"/>
+          <w:sz w:val="24"/>
+          <w:szCs w:val="24"/>
+        </w:rPr>
+        <w:t xml:space="preserve">and test-driven </w:t>
+      </w:r>
+      <w:r>
+        <w:rPr>
+          <w:rFonts w:cs="Times New Roman"/>
+          <w:sz w:val="24"/>
+          <w:szCs w:val="24"/>
+        </w:rPr>
+        <w:t xml:space="preserve">development model with rigorous documentation of requirements and issues on GitHub. </w:t>
+      </w:r>
+      <w:r>
+        <w:rPr>
+          <w:rFonts w:cs="Times New Roman"/>
+          <w:sz w:val="24"/>
+          <w:szCs w:val="24"/>
+        </w:rPr>
+        <w:t>A</w:t>
+      </w:r>
+      <w:r>
+        <w:rPr>
+          <w:sz w:val="24"/>
+          <w:szCs w:val="24"/>
+        </w:rPr>
+        <w:t xml:space="preserve">n exhaustive unit testing framework using Mocha and the Chai assertion library consists of over </w:t>
+      </w:r>
+      <w:r>
+        <w:rPr>
+          <w:sz w:val="24"/>
+          <w:szCs w:val="24"/>
+        </w:rPr>
+        <w:t>130</w:t>
+      </w:r>
+      <w:r>
+        <w:rPr>
+          <w:sz w:val="24"/>
+          <w:szCs w:val="24"/>
+        </w:rPr>
+        <w:t xml:space="preserve"> automat</w:t>
+      </w:r>
+      <w:r>
+        <w:rPr>
+          <w:sz w:val="24"/>
+          <w:szCs w:val="24"/>
+        </w:rPr>
+        <w:t>ed unit tests that examine over</w:t>
+      </w:r>
+      <w:r>
+        <w:rPr>
           <w:sz w:val="24"/>
           <w:szCs w:val="24"/>
         </w:rPr>
@@ -712,105 +771,17 @@
       </w:r>
       <w:r>
         <w:rPr>
-          <w:rFonts w:cs="Times New Roman"/>
-          <w:sz w:val="24"/>
-          <w:szCs w:val="24"/>
-        </w:rPr>
-        <w:t xml:space="preserve">an open </w:t>
-      </w:r>
-      <w:r>
-        <w:rPr>
-          <w:rFonts w:cs="Times New Roman"/>
-          <w:sz w:val="24"/>
-          <w:szCs w:val="24"/>
-        </w:rPr>
-        <w:t xml:space="preserve">and test-driven </w:t>
-      </w:r>
-      <w:r>
-        <w:rPr>
-          <w:rFonts w:cs="Times New Roman"/>
-          <w:sz w:val="24"/>
-          <w:szCs w:val="24"/>
-        </w:rPr>
-        <w:t xml:space="preserve">development model with rigorous documentation of requirements and issues on GitHub. </w:t>
-      </w:r>
-      <w:r>
-        <w:rPr>
-          <w:rFonts w:cs="Times New Roman"/>
-          <w:sz w:val="24"/>
-          <w:szCs w:val="24"/>
-        </w:rPr>
-        <w:t>A</w:t>
-      </w:r>
-      <w:r>
-        <w:rPr>
-          <w:sz w:val="24"/>
-          <w:szCs w:val="24"/>
-        </w:rPr>
-        <w:t xml:space="preserve">n exhaustive unit testing framework using Mocha and the Chai assertion library consists of over </w:t>
-      </w:r>
-      <w:r>
-        <w:rPr>
-          <w:sz w:val="24"/>
-          <w:szCs w:val="24"/>
-        </w:rPr>
-        <w:t>130</w:t>
-      </w:r>
-      <w:r>
-        <w:rPr>
-          <w:sz w:val="24"/>
-          <w:szCs w:val="24"/>
-        </w:rPr>
-        <w:t xml:space="preserve"> </w:t>
-      </w:r>
-      <w:r>
-        <w:rPr>
-          <w:sz w:val="24"/>
-          <w:szCs w:val="24"/>
-        </w:rPr>
-        <w:t>automat</w:t>
-      </w:r>
-      <w:r>
-        <w:rPr>
-          <w:sz w:val="24"/>
-          <w:szCs w:val="24"/>
-        </w:rPr>
-        <w:t>ed unit tests that examine over</w:t>
-      </w:r>
-      <w:r>
-        <w:rPr>
-          <w:sz w:val="24"/>
-          <w:szCs w:val="24"/>
-        </w:rPr>
-        <w:t xml:space="preserve"> </w:t>
-      </w:r>
-      <w:r>
-        <w:rPr>
-          <w:sz w:val="24"/>
-          <w:szCs w:val="24"/>
-        </w:rPr>
-        <w:t>52</w:t>
-      </w:r>
-      <w:r>
-        <w:rPr>
-          <w:sz w:val="24"/>
-          <w:szCs w:val="24"/>
-        </w:rPr>
-        <w:t>0</w:t>
-      </w:r>
-      <w:r>
-        <w:rPr>
-          <w:sz w:val="24"/>
-          <w:szCs w:val="24"/>
-        </w:rPr>
-        <w:t xml:space="preserve"> test files to ensure that the program is running as expected. </w:t>
-      </w:r>
-      <w:r>
-        <w:rPr>
-          <w:sz w:val="24"/>
-          <w:szCs w:val="24"/>
-        </w:rPr>
-        <w:t xml:space="preserve">GRNsight is available </w:t>
+          <w:sz w:val="24"/>
+          <w:szCs w:val="24"/>
+        </w:rPr>
+        <w:t>520</w:t>
+      </w:r>
+      <w:r>
+        <w:rPr>
+          <w:sz w:val="24"/>
+          <w:szCs w:val="24"/>
+        </w:rPr>
+        <w:t xml:space="preserve"> test files to ensure that the program is running as expected. GRNsight is available </w:t>
       </w:r>
       <w:r>
         <w:rPr>
@@ -844,6 +815,7 @@
         <w:t>.</w:t>
       </w:r>
     </w:p>
+    <w:bookmarkEnd w:id="0"/>
     <w:p>
       <w:pPr>
         <w:spacing w:before="240" w:after="240" w:line="480" w:lineRule="auto"/>
@@ -7590,8 +7562,6 @@
           <w:color w:val="000000" w:themeColor="text1"/>
         </w:rPr>
       </w:pPr>
-      <w:bookmarkStart w:id="0" w:name="_GoBack"/>
-      <w:bookmarkEnd w:id="0"/>
       <w:r>
         <w:rPr>
           <w:rFonts w:ascii="Times New Roman" w:hAnsi="Times New Roman" w:cs="Times New Roman"/>
@@ -8817,7 +8787,7 @@
           <w:rPr>
             <w:noProof/>
           </w:rPr>
-          <w:t>21</w:t>
+          <w:t>1</w:t>
         </w:r>
         <w:r>
           <w:rPr>

</xml_diff>